<commit_message>
added header to plan
</commit_message>
<xml_diff>
--- a/Project Plan.docx
+++ b/Project Plan.docx
@@ -26,7 +26,7 @@
           <w:szCs w:val="36"/>
           <w:u w:val="single"/>
         </w:rPr>
-        <w:t>Data Science PDA 7 Project Planning Stage</w:t>
+        <w:t xml:space="preserve">Data Science PDA 7 Project Planning Stage </w:t>
       </w:r>
     </w:p>
     <w:p>
@@ -35,6 +35,7 @@
         <w:bidi w:val="0"/>
         <w:jc w:val="center"/>
         <w:rPr>
+          <w:rFonts w:ascii="Abyssinica SIL" w:hAnsi="Abyssinica SIL"/>
           <w:b/>
           <w:b/>
           <w:bCs/>
@@ -44,13 +45,7 @@
         </w:rPr>
       </w:pPr>
       <w:r>
-        <w:rPr>
-          <w:b/>
-          <w:bCs/>
-          <w:sz w:val="36"/>
-          <w:szCs w:val="36"/>
-          <w:u w:val="single"/>
-        </w:rPr>
+        <w:rPr/>
       </w:r>
     </w:p>
     <w:p>
@@ -408,7 +403,7 @@
           <w:szCs w:val="24"/>
           <w:u w:val="none"/>
         </w:rPr>
-        <w:t xml:space="preserve">The aim of this project is to discover and analyze the gender pay gap since it’s inclusion into the Equality Act. </w:t>
+        <w:t xml:space="preserve">The aim of this project is to discover and analyze the gender pay gap since its inclusion into the Equality Act. </w:t>
         <w:br/>
       </w:r>
     </w:p>
@@ -607,7 +602,33 @@
           <w:szCs w:val="24"/>
           <w:u w:val="none"/>
         </w:rPr>
-        <w:t xml:space="preserve">The visualizations and aggregated data will be presented to a “think tank”  from which they will suggest ways of increasing equality between genders in society. The medium for text related documents will be “word” and the visual aspect will be presented in Jupyter </w:t>
+        <w:t xml:space="preserve">The visualizations and aggregated data will be presented to a think tank  from which they will suggest ways of increasing equality between genders in society. The medium for text related documents will be </w:t>
+      </w:r>
+      <w:r>
+        <w:rPr>
+          <w:rFonts w:ascii="Chilanka" w:hAnsi="Chilanka"/>
+          <w:b w:val="false"/>
+          <w:bCs w:val="false"/>
+          <w:i w:val="false"/>
+          <w:iCs w:val="false"/>
+          <w:sz w:val="24"/>
+          <w:szCs w:val="24"/>
+          <w:u w:val="none"/>
+        </w:rPr>
+        <w:t>MS W</w:t>
+      </w:r>
+      <w:r>
+        <w:rPr>
+          <w:rFonts w:ascii="Chilanka" w:hAnsi="Chilanka"/>
+          <w:b w:val="false"/>
+          <w:bCs w:val="false"/>
+          <w:i w:val="false"/>
+          <w:iCs w:val="false"/>
+          <w:sz w:val="24"/>
+          <w:szCs w:val="24"/>
+          <w:u w:val="none"/>
+        </w:rPr>
+        <w:t xml:space="preserve">ord and the visual aspect will be presented in Jupyter </w:t>
       </w:r>
       <w:r>
         <w:rPr>
@@ -663,7 +684,33 @@
           <w:szCs w:val="24"/>
           <w:u w:val="none"/>
         </w:rPr>
-        <w:t>. As a contingency a “PDF” of the notebook will be attached alongside to ensure successful delivery.</w:t>
+        <w:t xml:space="preserve">. As a contingency a  PDF </w:t>
+      </w:r>
+      <w:r>
+        <w:rPr>
+          <w:rFonts w:ascii="Chilanka" w:hAnsi="Chilanka"/>
+          <w:b w:val="false"/>
+          <w:bCs w:val="false"/>
+          <w:i w:val="false"/>
+          <w:iCs w:val="false"/>
+          <w:sz w:val="24"/>
+          <w:szCs w:val="24"/>
+          <w:u w:val="none"/>
+        </w:rPr>
+        <w:t>version</w:t>
+      </w:r>
+      <w:r>
+        <w:rPr>
+          <w:rFonts w:ascii="Chilanka" w:hAnsi="Chilanka"/>
+          <w:b w:val="false"/>
+          <w:bCs w:val="false"/>
+          <w:i w:val="false"/>
+          <w:iCs w:val="false"/>
+          <w:sz w:val="24"/>
+          <w:szCs w:val="24"/>
+          <w:u w:val="none"/>
+        </w:rPr>
+        <w:t xml:space="preserve"> of the notebook will be attached alongside to ensure successful delivery.</w:t>
       </w:r>
     </w:p>
     <w:p>
@@ -1336,7 +1383,41 @@
           <w:u w:val="none"/>
           <w:vertAlign w:val="baseline"/>
         </w:rPr>
-        <w:t xml:space="preserve">The zip file containing </w:t>
+        <w:t>The zip file contain</w:t>
+      </w:r>
+      <w:r>
+        <w:rPr>
+          <w:rFonts w:ascii="Chilanka" w:hAnsi="Chilanka"/>
+          <w:b w:val="false"/>
+          <w:bCs w:val="false"/>
+          <w:i w:val="false"/>
+          <w:iCs w:val="false"/>
+          <w:color w:val="auto"/>
+          <w:position w:val="0"/>
+          <w:sz w:val="24"/>
+          <w:sz w:val="24"/>
+          <w:szCs w:val="24"/>
+          <w:u w:val="none"/>
+          <w:vertAlign w:val="baseline"/>
+        </w:rPr>
+        <w:t>s</w:t>
+      </w:r>
+      <w:r>
+        <w:rPr>
+          <w:rFonts w:ascii="Chilanka" w:hAnsi="Chilanka"/>
+          <w:b w:val="false"/>
+          <w:bCs w:val="false"/>
+          <w:i w:val="false"/>
+          <w:iCs w:val="false"/>
+          <w:color w:val="auto"/>
+          <w:position w:val="0"/>
+          <w:sz w:val="24"/>
+          <w:sz w:val="24"/>
+          <w:szCs w:val="24"/>
+          <w:u w:val="none"/>
+          <w:vertAlign w:val="baseline"/>
+        </w:rPr>
+        <w:t xml:space="preserve"> </w:t>
       </w:r>
       <w:r>
         <w:rPr>
@@ -6074,9 +6155,10 @@
       </w:r>
     </w:p>
     <w:sectPr>
+      <w:headerReference w:type="default" r:id="rId15"/>
       <w:type w:val="nextPage"/>
       <w:pgSz w:w="11906" w:h="16838"/>
-      <w:pgMar w:left="1134" w:right="1134" w:header="0" w:top="1134" w:footer="0" w:bottom="1134" w:gutter="0"/>
+      <w:pgMar w:left="1134" w:right="1134" w:header="1134" w:top="1682" w:footer="0" w:bottom="1134" w:gutter="0"/>
       <w:pgNumType w:fmt="decimal"/>
       <w:formProt w:val="false"/>
       <w:textDirection w:val="lrTb"/>
@@ -6084,6 +6166,58 @@
     </w:sectPr>
   </w:body>
 </w:document>
+</file>
+
+<file path=word/header1.xml><?xml version="1.0" encoding="utf-8"?>
+<w:hdr xmlns:o="urn:schemas-microsoft-com:office:office" xmlns:r="http://schemas.openxmlformats.org/officeDocument/2006/relationships" xmlns:v="urn:schemas-microsoft-com:vml" xmlns:w="http://schemas.openxmlformats.org/wordprocessingml/2006/main" xmlns:w10="urn:schemas-microsoft-com:office:word" xmlns:wp="http://schemas.openxmlformats.org/drawingml/2006/wordprocessingDrawing" xmlns:wps="http://schemas.microsoft.com/office/word/2010/wordprocessingShape" xmlns:wpg="http://schemas.microsoft.com/office/word/2010/wordprocessingGroup" xmlns:mc="http://schemas.openxmlformats.org/markup-compatibility/2006" xmlns:wp14="http://schemas.microsoft.com/office/word/2010/wordprocessingDrawing" xmlns:w14="http://schemas.microsoft.com/office/word/2010/wordml" mc:Ignorable="w14 wp14">
+  <w:p>
+    <w:pPr>
+      <w:pStyle w:val="Normal"/>
+      <w:bidi w:val="0"/>
+      <w:jc w:val="left"/>
+      <w:rPr>
+        <w:b w:val="false"/>
+        <w:b w:val="false"/>
+        <w:bCs w:val="false"/>
+        <w:sz w:val="20"/>
+        <w:szCs w:val="20"/>
+        <w:u w:val="none"/>
+      </w:rPr>
+    </w:pPr>
+    <w:r>
+      <w:rPr>
+        <w:rFonts w:ascii="Abyssinica SIL" w:hAnsi="Abyssinica SIL"/>
+        <w:b w:val="false"/>
+        <w:bCs w:val="false"/>
+        <w:sz w:val="20"/>
+        <w:szCs w:val="20"/>
+        <w:u w:val="none"/>
+      </w:rPr>
+      <w:t>Michael Bosher</w:t>
+      <w:tab/>
+      <w:tab/>
+      <w:tab/>
+    </w:r>
+    <w:r>
+      <w:rPr>
+        <w:rFonts w:ascii="Abyssinica SIL" w:hAnsi="Abyssinica SIL"/>
+        <w:b w:val="false"/>
+        <w:bCs w:val="false"/>
+        <w:sz w:val="16"/>
+        <w:szCs w:val="16"/>
+        <w:u w:val="none"/>
+      </w:rPr>
+      <w:t>Data Science PDA 7 Project Planning Stage</w:t>
+      <w:tab/>
+      <w:tab/>
+      <w:tab/>
+      <w:t>01/01/24</w:t>
+      <w:tab/>
+      <w:tab/>
+      <w:tab/>
+    </w:r>
+  </w:p>
+</w:hdr>
 </file>
 
 <file path=word/numbering.xml><?xml version="1.0" encoding="utf-8"?>
@@ -7438,5 +7572,27 @@
       <w:rFonts w:cs="Lohit Devanagari"/>
     </w:rPr>
   </w:style>
+  <w:style w:type="paragraph" w:styleId="HeaderandFooter">
+    <w:name w:val="Header and Footer"/>
+    <w:basedOn w:val="Normal"/>
+    <w:qFormat/>
+    <w:pPr>
+      <w:suppressLineNumbers/>
+      <w:tabs>
+        <w:tab w:val="clear" w:pos="709"/>
+        <w:tab w:val="center" w:pos="4819" w:leader="none"/>
+        <w:tab w:val="right" w:pos="9638" w:leader="none"/>
+      </w:tabs>
+    </w:pPr>
+    <w:rPr/>
+  </w:style>
+  <w:style w:type="paragraph" w:styleId="Header">
+    <w:name w:val="Header"/>
+    <w:basedOn w:val="HeaderandFooter"/>
+    <w:pPr>
+      <w:suppressLineNumbers/>
+    </w:pPr>
+    <w:rPr/>
+  </w:style>
 </w:styles>
 </file>
</xml_diff>